<commit_message>
lesson 314 - Thursday
</commit_message>
<xml_diff>
--- a/english_via_skype/solutions/doc/lesson_314_Economic consequences_edit.docx
+++ b/english_via_skype/solutions/doc/lesson_314_Economic consequences_edit.docx
@@ -126,553 +126,551 @@
         </w:rPr>
         <w:t xml:space="preserve">, deter, brink, </w:t>
       </w:r>
+    </w:p>
+    <w:p>
+      <w:pPr>
+        <w:rPr>
+          <w:sz w:val="32"/>
+          <w:szCs w:val="32"/>
+          <w:lang w:val="en-US"/>
+        </w:rPr>
+      </w:pPr>
+    </w:p>
+    <w:p>
+      <w:pPr>
+        <w:pStyle w:val="Akapitzlist"/>
+        <w:numPr>
+          <w:ilvl w:val="0"/>
+          <w:numId w:val="1"/>
+        </w:numPr>
+        <w:rPr>
+          <w:sz w:val="32"/>
+          <w:szCs w:val="32"/>
+          <w:lang w:val="en-US"/>
+        </w:rPr>
+      </w:pPr>
+      <w:r>
+        <w:rPr>
+          <w:sz w:val="32"/>
+          <w:szCs w:val="32"/>
+          <w:lang w:val="en-US"/>
+        </w:rPr>
+        <w:t>Companies will be working at half …</w:t>
+      </w:r>
+      <w:r>
+        <w:rPr>
+          <w:sz w:val="32"/>
+          <w:szCs w:val="32"/>
+          <w:lang w:val="en-US"/>
+        </w:rPr>
+        <w:t>throttle</w:t>
+      </w:r>
+      <w:r>
+        <w:rPr>
+          <w:sz w:val="32"/>
+          <w:szCs w:val="32"/>
+          <w:lang w:val="en-US"/>
+        </w:rPr>
+        <w:t>………………………</w:t>
+      </w:r>
+    </w:p>
+    <w:p>
+      <w:pPr>
+        <w:pStyle w:val="Akapitzlist"/>
+        <w:numPr>
+          <w:ilvl w:val="0"/>
+          <w:numId w:val="1"/>
+        </w:numPr>
+        <w:rPr>
+          <w:sz w:val="32"/>
+          <w:szCs w:val="32"/>
+          <w:lang w:val="en-US"/>
+        </w:rPr>
+      </w:pPr>
+      <w:r>
+        <w:rPr>
+          <w:sz w:val="32"/>
+          <w:szCs w:val="32"/>
+          <w:lang w:val="en-US"/>
+        </w:rPr>
+        <w:t>Entrepreneurs will go …</w:t>
+      </w:r>
+      <w:r>
+        <w:rPr>
+          <w:sz w:val="32"/>
+          <w:szCs w:val="32"/>
+          <w:lang w:val="en-US"/>
+        </w:rPr>
+        <w:t>bust</w:t>
+      </w:r>
+      <w:r>
+        <w:rPr>
+          <w:sz w:val="32"/>
+          <w:szCs w:val="32"/>
+          <w:lang w:val="en-US"/>
+        </w:rPr>
+        <w:t>…………………..</w:t>
+      </w:r>
+    </w:p>
+    <w:p>
+      <w:pPr>
+        <w:pStyle w:val="Akapitzlist"/>
+        <w:numPr>
+          <w:ilvl w:val="0"/>
+          <w:numId w:val="1"/>
+        </w:numPr>
+        <w:rPr>
+          <w:sz w:val="32"/>
+          <w:szCs w:val="32"/>
+        </w:rPr>
+      </w:pPr>
+      <w:r>
+        <w:rPr>
+          <w:sz w:val="32"/>
+          <w:szCs w:val="32"/>
+        </w:rPr>
+        <w:t>…</w:t>
+      </w:r>
+      <w:proofErr w:type="spellStart"/>
+      <w:r>
+        <w:rPr>
+          <w:sz w:val="32"/>
+          <w:szCs w:val="32"/>
+        </w:rPr>
+        <w:t>ramping</w:t>
+      </w:r>
+      <w:proofErr w:type="spellEnd"/>
+      <w:r>
+        <w:rPr>
+          <w:sz w:val="32"/>
+          <w:szCs w:val="32"/>
+        </w:rPr>
+        <w:t>…………………………</w:t>
+      </w:r>
+      <w:proofErr w:type="spellStart"/>
+      <w:r>
+        <w:rPr>
+          <w:sz w:val="32"/>
+          <w:szCs w:val="32"/>
+        </w:rPr>
+        <w:t>inflation</w:t>
+      </w:r>
+      <w:proofErr w:type="spellEnd"/>
+    </w:p>
+    <w:p>
+      <w:pPr>
+        <w:pStyle w:val="Akapitzlist"/>
+        <w:numPr>
+          <w:ilvl w:val="0"/>
+          <w:numId w:val="1"/>
+        </w:numPr>
+        <w:rPr>
+          <w:sz w:val="32"/>
+          <w:szCs w:val="32"/>
+        </w:rPr>
+      </w:pPr>
+      <w:r>
+        <w:rPr>
+          <w:sz w:val="32"/>
+          <w:szCs w:val="32"/>
+        </w:rPr>
+        <w:t>…</w:t>
+      </w:r>
+      <w:proofErr w:type="spellStart"/>
+      <w:r>
+        <w:rPr>
+          <w:sz w:val="32"/>
+          <w:szCs w:val="32"/>
+        </w:rPr>
+        <w:t>slowdown</w:t>
+      </w:r>
+      <w:proofErr w:type="spellEnd"/>
+      <w:r>
+        <w:rPr>
+          <w:sz w:val="32"/>
+          <w:szCs w:val="32"/>
+        </w:rPr>
+        <w:t xml:space="preserve">………………………of </w:t>
+      </w:r>
+      <w:proofErr w:type="spellStart"/>
+      <w:r>
+        <w:rPr>
+          <w:sz w:val="32"/>
+          <w:szCs w:val="32"/>
+        </w:rPr>
+        <w:t>production</w:t>
+      </w:r>
+      <w:proofErr w:type="spellEnd"/>
+    </w:p>
+    <w:p>
+      <w:pPr>
+        <w:pStyle w:val="Akapitzlist"/>
+        <w:numPr>
+          <w:ilvl w:val="0"/>
+          <w:numId w:val="1"/>
+        </w:numPr>
+        <w:rPr>
+          <w:sz w:val="32"/>
+          <w:szCs w:val="32"/>
+          <w:lang w:val="en-US"/>
+        </w:rPr>
+      </w:pPr>
+      <w:r>
+        <w:rPr>
+          <w:sz w:val="32"/>
+          <w:szCs w:val="32"/>
+          <w:lang w:val="en-US"/>
+        </w:rPr>
+        <w:t>People will be forced to live on a …</w:t>
+      </w:r>
+      <w:r>
+        <w:rPr>
+          <w:sz w:val="32"/>
+          <w:szCs w:val="32"/>
+          <w:lang w:val="en-US"/>
+        </w:rPr>
+        <w:t>shoestring</w:t>
+      </w:r>
+      <w:r>
+        <w:rPr>
+          <w:sz w:val="32"/>
+          <w:szCs w:val="32"/>
+          <w:lang w:val="en-US"/>
+        </w:rPr>
+        <w:t>………</w:t>
+      </w:r>
+      <w:r>
+        <w:rPr>
+          <w:sz w:val="32"/>
+          <w:szCs w:val="32"/>
+          <w:lang w:val="en-US"/>
+        </w:rPr>
+        <w:t>……………budget</w:t>
+      </w:r>
+    </w:p>
+    <w:p>
+      <w:pPr>
+        <w:pStyle w:val="Akapitzlist"/>
+        <w:numPr>
+          <w:ilvl w:val="0"/>
+          <w:numId w:val="1"/>
+        </w:numPr>
+        <w:rPr>
+          <w:sz w:val="32"/>
+          <w:szCs w:val="32"/>
+          <w:lang w:val="en-US"/>
+        </w:rPr>
+      </w:pPr>
+      <w:r>
+        <w:rPr>
+          <w:sz w:val="32"/>
+          <w:szCs w:val="32"/>
+          <w:lang w:val="en-US"/>
+        </w:rPr>
+        <w:t>Prices will go through the …</w:t>
+      </w:r>
+      <w:r>
+        <w:rPr>
+          <w:sz w:val="32"/>
+          <w:szCs w:val="32"/>
+          <w:lang w:val="en-US"/>
+        </w:rPr>
+        <w:t>roof</w:t>
+      </w:r>
+      <w:r>
+        <w:rPr>
+          <w:sz w:val="32"/>
+          <w:szCs w:val="32"/>
+          <w:lang w:val="en-US"/>
+        </w:rPr>
+        <w:t>…………………..</w:t>
+      </w:r>
+    </w:p>
+    <w:p>
+      <w:pPr>
+        <w:pStyle w:val="Akapitzlist"/>
+        <w:numPr>
+          <w:ilvl w:val="0"/>
+          <w:numId w:val="1"/>
+        </w:numPr>
+        <w:rPr>
+          <w:sz w:val="32"/>
+          <w:szCs w:val="32"/>
+          <w:lang w:val="en-US"/>
+        </w:rPr>
+      </w:pPr>
+      <w:r>
+        <w:rPr>
+          <w:sz w:val="32"/>
+          <w:szCs w:val="32"/>
+          <w:lang w:val="en-US"/>
+        </w:rPr>
+        <w:t>Monopolists may …</w:t>
+      </w:r>
+      <w:r>
+        <w:rPr>
+          <w:sz w:val="32"/>
+          <w:szCs w:val="32"/>
+          <w:lang w:val="en-US"/>
+        </w:rPr>
+        <w:t>drive</w:t>
+      </w:r>
+      <w:r>
+        <w:rPr>
+          <w:sz w:val="32"/>
+          <w:szCs w:val="32"/>
+          <w:lang w:val="en-US"/>
+        </w:rPr>
+        <w:t xml:space="preserve"> </w:t>
+      </w:r>
+      <w:r>
+        <w:rPr>
+          <w:sz w:val="32"/>
+          <w:szCs w:val="32"/>
+          <w:lang w:val="en-US"/>
+        </w:rPr>
+        <w:t>……………….competitors out of the market</w:t>
+      </w:r>
+    </w:p>
+    <w:p>
+      <w:pPr>
+        <w:pStyle w:val="Akapitzlist"/>
+        <w:numPr>
+          <w:ilvl w:val="0"/>
+          <w:numId w:val="1"/>
+        </w:numPr>
+        <w:rPr>
+          <w:sz w:val="32"/>
+          <w:szCs w:val="32"/>
+          <w:lang w:val="en-US"/>
+        </w:rPr>
+      </w:pPr>
+      <w:r>
+        <w:rPr>
+          <w:sz w:val="32"/>
+          <w:szCs w:val="32"/>
+          <w:lang w:val="en-US"/>
+        </w:rPr>
+        <w:t>We will witness a …</w:t>
+      </w:r>
+      <w:r>
+        <w:rPr>
+          <w:sz w:val="32"/>
+          <w:szCs w:val="32"/>
+          <w:lang w:val="en-US"/>
+        </w:rPr>
+        <w:t>downturn</w:t>
+      </w:r>
+      <w:r>
+        <w:rPr>
+          <w:sz w:val="32"/>
+          <w:szCs w:val="32"/>
+          <w:lang w:val="en-US"/>
+        </w:rPr>
+        <w:t>……………………..in the economy</w:t>
+      </w:r>
+    </w:p>
+    <w:p>
+      <w:pPr>
+        <w:pStyle w:val="Akapitzlist"/>
+        <w:numPr>
+          <w:ilvl w:val="0"/>
+          <w:numId w:val="1"/>
+        </w:numPr>
+        <w:rPr>
+          <w:sz w:val="32"/>
+          <w:szCs w:val="32"/>
+        </w:rPr>
+      </w:pPr>
+      <w:r>
+        <w:rPr>
+          <w:sz w:val="32"/>
+          <w:szCs w:val="32"/>
+        </w:rPr>
+        <w:t>…</w:t>
+      </w:r>
+      <w:proofErr w:type="spellStart"/>
+      <w:r>
+        <w:rPr>
+          <w:sz w:val="32"/>
+          <w:szCs w:val="32"/>
+        </w:rPr>
+        <w:t>deter</w:t>
+      </w:r>
+      <w:proofErr w:type="spellEnd"/>
+      <w:r>
+        <w:rPr>
+          <w:sz w:val="32"/>
+          <w:szCs w:val="32"/>
+        </w:rPr>
+        <w:t>……………..</w:t>
+      </w:r>
+      <w:proofErr w:type="spellStart"/>
+      <w:r>
+        <w:rPr>
+          <w:sz w:val="32"/>
+          <w:szCs w:val="32"/>
+        </w:rPr>
+        <w:t>people</w:t>
+      </w:r>
+      <w:proofErr w:type="spellEnd"/>
+      <w:r>
+        <w:rPr>
+          <w:sz w:val="32"/>
+          <w:szCs w:val="32"/>
+        </w:rPr>
+        <w:t xml:space="preserve"> from travelling </w:t>
+      </w:r>
+    </w:p>
+    <w:p>
+      <w:pPr>
+        <w:pStyle w:val="Akapitzlist"/>
+        <w:numPr>
+          <w:ilvl w:val="0"/>
+          <w:numId w:val="1"/>
+        </w:numPr>
+        <w:rPr>
+          <w:sz w:val="32"/>
+          <w:szCs w:val="32"/>
+        </w:rPr>
+      </w:pPr>
+      <w:r>
+        <w:rPr>
+          <w:sz w:val="32"/>
+          <w:szCs w:val="32"/>
+        </w:rPr>
+        <w:t>…</w:t>
+      </w:r>
+      <w:proofErr w:type="spellStart"/>
+      <w:r>
+        <w:rPr>
+          <w:sz w:val="32"/>
+          <w:szCs w:val="32"/>
+        </w:rPr>
+        <w:t>stoppage</w:t>
+      </w:r>
+      <w:proofErr w:type="spellEnd"/>
+      <w:r>
+        <w:rPr>
+          <w:sz w:val="32"/>
+          <w:szCs w:val="32"/>
+        </w:rPr>
+        <w:t xml:space="preserve">……………………..in </w:t>
+      </w:r>
+      <w:proofErr w:type="spellStart"/>
+      <w:r>
+        <w:rPr>
+          <w:sz w:val="32"/>
+          <w:szCs w:val="32"/>
+        </w:rPr>
+        <w:t>sales</w:t>
+      </w:r>
+      <w:proofErr w:type="spellEnd"/>
+    </w:p>
+    <w:p>
+      <w:pPr>
+        <w:pStyle w:val="Akapitzlist"/>
+        <w:numPr>
+          <w:ilvl w:val="0"/>
+          <w:numId w:val="1"/>
+        </w:numPr>
+        <w:rPr>
+          <w:sz w:val="32"/>
+          <w:szCs w:val="32"/>
+          <w:lang w:val="en-US"/>
+        </w:rPr>
+      </w:pPr>
+      <w:r>
+        <w:rPr>
+          <w:sz w:val="32"/>
+          <w:szCs w:val="32"/>
+          <w:lang w:val="en-US"/>
+        </w:rPr>
+        <w:t>Travel agencies will be in dire…</w:t>
+      </w:r>
+      <w:r>
+        <w:rPr>
+          <w:sz w:val="32"/>
+          <w:szCs w:val="32"/>
+          <w:lang w:val="en-US"/>
+        </w:rPr>
+        <w:t>straits</w:t>
+      </w:r>
+      <w:r>
+        <w:rPr>
+          <w:sz w:val="32"/>
+          <w:szCs w:val="32"/>
+          <w:lang w:val="en-US"/>
+        </w:rPr>
+        <w:t>………………</w:t>
+      </w:r>
+    </w:p>
+    <w:p>
+      <w:pPr>
+        <w:pStyle w:val="Akapitzlist"/>
+        <w:numPr>
+          <w:ilvl w:val="0"/>
+          <w:numId w:val="1"/>
+        </w:numPr>
+        <w:rPr>
+          <w:sz w:val="32"/>
+          <w:szCs w:val="32"/>
+          <w:lang w:val="en-US"/>
+        </w:rPr>
+      </w:pPr>
+      <w:r>
+        <w:rPr>
+          <w:sz w:val="32"/>
+          <w:szCs w:val="32"/>
+          <w:lang w:val="en-US"/>
+        </w:rPr>
+        <w:t>It will be tough for people to keep …</w:t>
+      </w:r>
+      <w:r>
+        <w:rPr>
+          <w:sz w:val="32"/>
+          <w:szCs w:val="32"/>
+          <w:lang w:val="en-US"/>
+        </w:rPr>
+        <w:t>head</w:t>
+      </w:r>
+      <w:r>
+        <w:rPr>
+          <w:sz w:val="32"/>
+          <w:szCs w:val="32"/>
+          <w:lang w:val="en-US"/>
+        </w:rPr>
+        <w:t>…………………..above water</w:t>
+      </w:r>
+    </w:p>
+    <w:p>
+      <w:pPr>
+        <w:pStyle w:val="Akapitzlist"/>
+        <w:numPr>
+          <w:ilvl w:val="0"/>
+          <w:numId w:val="1"/>
+        </w:numPr>
+        <w:rPr>
+          <w:sz w:val="32"/>
+          <w:szCs w:val="32"/>
+        </w:rPr>
+      </w:pPr>
+      <w:r>
+        <w:rPr>
+          <w:sz w:val="32"/>
+          <w:szCs w:val="32"/>
+        </w:rPr>
+        <w:t>…</w:t>
+      </w:r>
       <w:bookmarkStart w:id="0" w:name="_GoBack"/>
       <w:bookmarkEnd w:id="0"/>
-    </w:p>
-    <w:p>
-      <w:pPr>
-        <w:rPr>
-          <w:sz w:val="32"/>
-          <w:szCs w:val="32"/>
-          <w:lang w:val="en-US"/>
-        </w:rPr>
-      </w:pPr>
-    </w:p>
-    <w:p>
-      <w:pPr>
-        <w:pStyle w:val="Akapitzlist"/>
-        <w:numPr>
-          <w:ilvl w:val="0"/>
-          <w:numId w:val="1"/>
-        </w:numPr>
-        <w:rPr>
-          <w:sz w:val="32"/>
-          <w:szCs w:val="32"/>
-          <w:lang w:val="en-US"/>
-        </w:rPr>
-      </w:pPr>
-      <w:r>
-        <w:rPr>
-          <w:sz w:val="32"/>
-          <w:szCs w:val="32"/>
-          <w:lang w:val="en-US"/>
-        </w:rPr>
-        <w:t>Companies will be working at half …</w:t>
-      </w:r>
-      <w:r>
-        <w:rPr>
-          <w:sz w:val="32"/>
-          <w:szCs w:val="32"/>
-          <w:lang w:val="en-US"/>
-        </w:rPr>
-        <w:t>throttle</w:t>
-      </w:r>
-      <w:r>
-        <w:rPr>
-          <w:sz w:val="32"/>
-          <w:szCs w:val="32"/>
-          <w:lang w:val="en-US"/>
-        </w:rPr>
-        <w:t>………………………</w:t>
-      </w:r>
-    </w:p>
-    <w:p>
-      <w:pPr>
-        <w:pStyle w:val="Akapitzlist"/>
-        <w:numPr>
-          <w:ilvl w:val="0"/>
-          <w:numId w:val="1"/>
-        </w:numPr>
-        <w:rPr>
-          <w:sz w:val="32"/>
-          <w:szCs w:val="32"/>
-          <w:lang w:val="en-US"/>
-        </w:rPr>
-      </w:pPr>
-      <w:r>
-        <w:rPr>
-          <w:sz w:val="32"/>
-          <w:szCs w:val="32"/>
-          <w:lang w:val="en-US"/>
-        </w:rPr>
-        <w:t>Entrepreneurs will go …</w:t>
-      </w:r>
-      <w:r>
-        <w:rPr>
-          <w:sz w:val="32"/>
-          <w:szCs w:val="32"/>
-          <w:lang w:val="en-US"/>
-        </w:rPr>
-        <w:t>cut-throat</w:t>
-      </w:r>
-      <w:r>
-        <w:rPr>
-          <w:sz w:val="32"/>
-          <w:szCs w:val="32"/>
-          <w:lang w:val="en-US"/>
-        </w:rPr>
-        <w:t>…………………..</w:t>
-      </w:r>
-    </w:p>
-    <w:p>
-      <w:pPr>
-        <w:pStyle w:val="Akapitzlist"/>
-        <w:numPr>
-          <w:ilvl w:val="0"/>
-          <w:numId w:val="1"/>
-        </w:numPr>
-        <w:rPr>
-          <w:sz w:val="32"/>
-          <w:szCs w:val="32"/>
-        </w:rPr>
-      </w:pPr>
-      <w:r>
-        <w:rPr>
-          <w:sz w:val="32"/>
-          <w:szCs w:val="32"/>
-        </w:rPr>
-        <w:t>…</w:t>
-      </w:r>
-      <w:proofErr w:type="spellStart"/>
-      <w:r>
-        <w:rPr>
-          <w:sz w:val="32"/>
-          <w:szCs w:val="32"/>
-        </w:rPr>
-        <w:t>ramping</w:t>
-      </w:r>
-      <w:proofErr w:type="spellEnd"/>
-      <w:r>
-        <w:rPr>
-          <w:sz w:val="32"/>
-          <w:szCs w:val="32"/>
-        </w:rPr>
-        <w:t>…………………………</w:t>
-      </w:r>
-      <w:proofErr w:type="spellStart"/>
-      <w:r>
-        <w:rPr>
-          <w:sz w:val="32"/>
-          <w:szCs w:val="32"/>
-        </w:rPr>
-        <w:t>inflation</w:t>
-      </w:r>
-      <w:proofErr w:type="spellEnd"/>
-    </w:p>
-    <w:p>
-      <w:pPr>
-        <w:pStyle w:val="Akapitzlist"/>
-        <w:numPr>
-          <w:ilvl w:val="0"/>
-          <w:numId w:val="1"/>
-        </w:numPr>
-        <w:rPr>
-          <w:sz w:val="32"/>
-          <w:szCs w:val="32"/>
-        </w:rPr>
-      </w:pPr>
-      <w:r>
-        <w:rPr>
-          <w:sz w:val="32"/>
-          <w:szCs w:val="32"/>
-        </w:rPr>
-        <w:t>…</w:t>
-      </w:r>
-      <w:proofErr w:type="spellStart"/>
-      <w:r>
-        <w:rPr>
-          <w:sz w:val="32"/>
-          <w:szCs w:val="32"/>
-        </w:rPr>
-        <w:t>slowdown</w:t>
-      </w:r>
-      <w:proofErr w:type="spellEnd"/>
-      <w:r>
-        <w:rPr>
-          <w:sz w:val="32"/>
-          <w:szCs w:val="32"/>
-        </w:rPr>
-        <w:t xml:space="preserve">………………………of </w:t>
-      </w:r>
-      <w:proofErr w:type="spellStart"/>
-      <w:r>
-        <w:rPr>
-          <w:sz w:val="32"/>
-          <w:szCs w:val="32"/>
-        </w:rPr>
-        <w:t>production</w:t>
-      </w:r>
-      <w:proofErr w:type="spellEnd"/>
-    </w:p>
-    <w:p>
-      <w:pPr>
-        <w:pStyle w:val="Akapitzlist"/>
-        <w:numPr>
-          <w:ilvl w:val="0"/>
-          <w:numId w:val="1"/>
-        </w:numPr>
-        <w:rPr>
-          <w:sz w:val="32"/>
-          <w:szCs w:val="32"/>
-          <w:lang w:val="en-US"/>
-        </w:rPr>
-      </w:pPr>
-      <w:r>
-        <w:rPr>
-          <w:sz w:val="32"/>
-          <w:szCs w:val="32"/>
-          <w:lang w:val="en-US"/>
-        </w:rPr>
-        <w:t>People will be forced to live on a …</w:t>
-      </w:r>
-      <w:r>
-        <w:rPr>
-          <w:sz w:val="32"/>
-          <w:szCs w:val="32"/>
-          <w:lang w:val="en-US"/>
-        </w:rPr>
-        <w:t>shoestring</w:t>
-      </w:r>
-      <w:r>
-        <w:rPr>
-          <w:sz w:val="32"/>
-          <w:szCs w:val="32"/>
-          <w:lang w:val="en-US"/>
-        </w:rPr>
-        <w:t>………</w:t>
-      </w:r>
-      <w:r>
-        <w:rPr>
-          <w:sz w:val="32"/>
-          <w:szCs w:val="32"/>
-          <w:lang w:val="en-US"/>
-        </w:rPr>
-        <w:t>……………budget</w:t>
-      </w:r>
-    </w:p>
-    <w:p>
-      <w:pPr>
-        <w:pStyle w:val="Akapitzlist"/>
-        <w:numPr>
-          <w:ilvl w:val="0"/>
-          <w:numId w:val="1"/>
-        </w:numPr>
-        <w:rPr>
-          <w:sz w:val="32"/>
-          <w:szCs w:val="32"/>
-          <w:lang w:val="en-US"/>
-        </w:rPr>
-      </w:pPr>
-      <w:r>
-        <w:rPr>
-          <w:sz w:val="32"/>
-          <w:szCs w:val="32"/>
-          <w:lang w:val="en-US"/>
-        </w:rPr>
-        <w:t>Prices will go through the …</w:t>
-      </w:r>
-      <w:r>
-        <w:rPr>
-          <w:sz w:val="32"/>
-          <w:szCs w:val="32"/>
-          <w:lang w:val="en-US"/>
-        </w:rPr>
-        <w:t>roof</w:t>
-      </w:r>
-      <w:r>
-        <w:rPr>
-          <w:sz w:val="32"/>
-          <w:szCs w:val="32"/>
-          <w:lang w:val="en-US"/>
-        </w:rPr>
-        <w:t>…………………..</w:t>
-      </w:r>
-    </w:p>
-    <w:p>
-      <w:pPr>
-        <w:pStyle w:val="Akapitzlist"/>
-        <w:numPr>
-          <w:ilvl w:val="0"/>
-          <w:numId w:val="1"/>
-        </w:numPr>
-        <w:rPr>
-          <w:sz w:val="32"/>
-          <w:szCs w:val="32"/>
-          <w:lang w:val="en-US"/>
-        </w:rPr>
-      </w:pPr>
-      <w:r>
-        <w:rPr>
-          <w:sz w:val="32"/>
-          <w:szCs w:val="32"/>
-          <w:lang w:val="en-US"/>
-        </w:rPr>
-        <w:t>Monopolists may …</w:t>
-      </w:r>
-      <w:r>
-        <w:rPr>
-          <w:sz w:val="32"/>
-          <w:szCs w:val="32"/>
-          <w:lang w:val="en-US"/>
-        </w:rPr>
-        <w:t>drive</w:t>
-      </w:r>
-      <w:r>
-        <w:rPr>
-          <w:sz w:val="32"/>
-          <w:szCs w:val="32"/>
-          <w:lang w:val="en-US"/>
+      <w:r>
+        <w:rPr>
+          <w:sz w:val="32"/>
+          <w:szCs w:val="32"/>
         </w:rPr>
         <w:t xml:space="preserve"> </w:t>
       </w:r>
-      <w:r>
-        <w:rPr>
-          <w:sz w:val="32"/>
-          <w:szCs w:val="32"/>
-          <w:lang w:val="en-US"/>
-        </w:rPr>
-        <w:t>……………….competitors out of the market</w:t>
-      </w:r>
-    </w:p>
-    <w:p>
-      <w:pPr>
-        <w:pStyle w:val="Akapitzlist"/>
-        <w:numPr>
-          <w:ilvl w:val="0"/>
-          <w:numId w:val="1"/>
-        </w:numPr>
-        <w:rPr>
-          <w:sz w:val="32"/>
-          <w:szCs w:val="32"/>
-          <w:lang w:val="en-US"/>
-        </w:rPr>
-      </w:pPr>
-      <w:r>
-        <w:rPr>
-          <w:sz w:val="32"/>
-          <w:szCs w:val="32"/>
-          <w:lang w:val="en-US"/>
-        </w:rPr>
-        <w:t>We will witness a …</w:t>
-      </w:r>
-      <w:r>
-        <w:rPr>
-          <w:sz w:val="32"/>
-          <w:szCs w:val="32"/>
-          <w:lang w:val="en-US"/>
-        </w:rPr>
-        <w:t>downturn</w:t>
-      </w:r>
-      <w:r>
-        <w:rPr>
-          <w:sz w:val="32"/>
-          <w:szCs w:val="32"/>
-          <w:lang w:val="en-US"/>
-        </w:rPr>
-        <w:t>……………………..in the economy</w:t>
-      </w:r>
-    </w:p>
-    <w:p>
-      <w:pPr>
-        <w:pStyle w:val="Akapitzlist"/>
-        <w:numPr>
-          <w:ilvl w:val="0"/>
-          <w:numId w:val="1"/>
-        </w:numPr>
-        <w:rPr>
-          <w:sz w:val="32"/>
-          <w:szCs w:val="32"/>
-        </w:rPr>
-      </w:pPr>
-      <w:r>
-        <w:rPr>
-          <w:sz w:val="32"/>
-          <w:szCs w:val="32"/>
-        </w:rPr>
-        <w:t>…</w:t>
-      </w:r>
-      <w:proofErr w:type="spellStart"/>
-      <w:r>
-        <w:rPr>
-          <w:sz w:val="32"/>
-          <w:szCs w:val="32"/>
-        </w:rPr>
-        <w:t>deter</w:t>
-      </w:r>
-      <w:proofErr w:type="spellEnd"/>
-      <w:r>
-        <w:rPr>
-          <w:sz w:val="32"/>
-          <w:szCs w:val="32"/>
-        </w:rPr>
-        <w:t>……………..</w:t>
-      </w:r>
-      <w:proofErr w:type="spellStart"/>
-      <w:r>
-        <w:rPr>
-          <w:sz w:val="32"/>
-          <w:szCs w:val="32"/>
-        </w:rPr>
-        <w:t>people</w:t>
-      </w:r>
-      <w:proofErr w:type="spellEnd"/>
-      <w:r>
-        <w:rPr>
-          <w:sz w:val="32"/>
-          <w:szCs w:val="32"/>
-        </w:rPr>
-        <w:t xml:space="preserve"> from travelling </w:t>
-      </w:r>
-    </w:p>
-    <w:p>
-      <w:pPr>
-        <w:pStyle w:val="Akapitzlist"/>
-        <w:numPr>
-          <w:ilvl w:val="0"/>
-          <w:numId w:val="1"/>
-        </w:numPr>
-        <w:rPr>
-          <w:sz w:val="32"/>
-          <w:szCs w:val="32"/>
-        </w:rPr>
-      </w:pPr>
-      <w:r>
-        <w:rPr>
-          <w:sz w:val="32"/>
-          <w:szCs w:val="32"/>
-        </w:rPr>
-        <w:t>…</w:t>
-      </w:r>
-      <w:proofErr w:type="spellStart"/>
-      <w:r>
-        <w:rPr>
-          <w:sz w:val="32"/>
-          <w:szCs w:val="32"/>
-        </w:rPr>
-        <w:t>stoppage</w:t>
-      </w:r>
-      <w:proofErr w:type="spellEnd"/>
-      <w:r>
-        <w:rPr>
-          <w:sz w:val="32"/>
-          <w:szCs w:val="32"/>
-        </w:rPr>
-        <w:t xml:space="preserve">……………………..in </w:t>
-      </w:r>
-      <w:proofErr w:type="spellStart"/>
-      <w:r>
-        <w:rPr>
-          <w:sz w:val="32"/>
-          <w:szCs w:val="32"/>
-        </w:rPr>
-        <w:t>sales</w:t>
-      </w:r>
-      <w:proofErr w:type="spellEnd"/>
-    </w:p>
-    <w:p>
-      <w:pPr>
-        <w:pStyle w:val="Akapitzlist"/>
-        <w:numPr>
-          <w:ilvl w:val="0"/>
-          <w:numId w:val="1"/>
-        </w:numPr>
-        <w:rPr>
-          <w:sz w:val="32"/>
-          <w:szCs w:val="32"/>
-          <w:lang w:val="en-US"/>
-        </w:rPr>
-      </w:pPr>
-      <w:r>
-        <w:rPr>
-          <w:sz w:val="32"/>
-          <w:szCs w:val="32"/>
-          <w:lang w:val="en-US"/>
-        </w:rPr>
-        <w:t>Travel agencies will be in dire…</w:t>
-      </w:r>
-      <w:r>
-        <w:rPr>
-          <w:sz w:val="32"/>
-          <w:szCs w:val="32"/>
-          <w:lang w:val="en-US"/>
-        </w:rPr>
-        <w:t>straits</w:t>
-      </w:r>
-      <w:r>
-        <w:rPr>
-          <w:sz w:val="32"/>
-          <w:szCs w:val="32"/>
-          <w:lang w:val="en-US"/>
-        </w:rPr>
-        <w:t>………………</w:t>
-      </w:r>
-    </w:p>
-    <w:p>
-      <w:pPr>
-        <w:pStyle w:val="Akapitzlist"/>
-        <w:numPr>
-          <w:ilvl w:val="0"/>
-          <w:numId w:val="1"/>
-        </w:numPr>
-        <w:rPr>
-          <w:sz w:val="32"/>
-          <w:szCs w:val="32"/>
-          <w:lang w:val="en-US"/>
-        </w:rPr>
-      </w:pPr>
-      <w:r>
-        <w:rPr>
-          <w:sz w:val="32"/>
-          <w:szCs w:val="32"/>
-          <w:lang w:val="en-US"/>
-        </w:rPr>
-        <w:t>It will be tough for people to keep …</w:t>
-      </w:r>
-      <w:r>
-        <w:rPr>
-          <w:sz w:val="32"/>
-          <w:szCs w:val="32"/>
-          <w:lang w:val="en-US"/>
-        </w:rPr>
-        <w:t>head</w:t>
-      </w:r>
-      <w:r>
-        <w:rPr>
-          <w:sz w:val="32"/>
-          <w:szCs w:val="32"/>
-          <w:lang w:val="en-US"/>
-        </w:rPr>
-        <w:t>…………………..above water</w:t>
-      </w:r>
-    </w:p>
-    <w:p>
-      <w:pPr>
-        <w:pStyle w:val="Akapitzlist"/>
-        <w:numPr>
-          <w:ilvl w:val="0"/>
-          <w:numId w:val="1"/>
-        </w:numPr>
-        <w:rPr>
-          <w:sz w:val="32"/>
-          <w:szCs w:val="32"/>
-        </w:rPr>
-      </w:pPr>
-      <w:r>
-        <w:rPr>
-          <w:sz w:val="32"/>
-          <w:szCs w:val="32"/>
-        </w:rPr>
-        <w:t>…</w:t>
-      </w:r>
-      <w:proofErr w:type="spellStart"/>
-      <w:r>
-        <w:rPr>
-          <w:sz w:val="32"/>
-          <w:szCs w:val="32"/>
-        </w:rPr>
-        <w:t>bust</w:t>
-      </w:r>
-      <w:proofErr w:type="spellEnd"/>
       <w:r>
         <w:rPr>
           <w:sz w:val="32"/>

</xml_diff>

<commit_message>
lesson 315 - Monday
</commit_message>
<xml_diff>
--- a/english_via_skype/solutions/doc/lesson_314_Economic consequences_edit.docx
+++ b/english_via_skype/solutions/doc/lesson_314_Economic consequences_edit.docx
@@ -231,7 +231,6 @@
         </w:rPr>
         <w:t>…</w:t>
       </w:r>
-      <w:proofErr w:type="spellStart"/>
       <w:r>
         <w:rPr>
           <w:sz w:val="32"/>
@@ -239,23 +238,13 @@
         </w:rPr>
         <w:t>ramping</w:t>
       </w:r>
-      <w:proofErr w:type="spellEnd"/>
-      <w:r>
-        <w:rPr>
-          <w:sz w:val="32"/>
-          <w:szCs w:val="32"/>
-        </w:rPr>
-        <w:t>…………………………</w:t>
-      </w:r>
-      <w:proofErr w:type="spellStart"/>
-      <w:r>
-        <w:rPr>
-          <w:sz w:val="32"/>
-          <w:szCs w:val="32"/>
-        </w:rPr>
-        <w:t>inflation</w:t>
-      </w:r>
-      <w:proofErr w:type="spellEnd"/>
+      <w:r>
+        <w:rPr>
+          <w:sz w:val="32"/>
+          <w:szCs w:val="32"/>
+        </w:rPr>
+        <w:t>…………………………inflation</w:t>
+      </w:r>
     </w:p>
     <w:p>
       <w:pPr>
@@ -276,7 +265,6 @@
         </w:rPr>
         <w:t>…</w:t>
       </w:r>
-      <w:proofErr w:type="spellStart"/>
       <w:r>
         <w:rPr>
           <w:sz w:val="32"/>
@@ -284,23 +272,13 @@
         </w:rPr>
         <w:t>slowdown</w:t>
       </w:r>
-      <w:proofErr w:type="spellEnd"/>
-      <w:r>
-        <w:rPr>
-          <w:sz w:val="32"/>
-          <w:szCs w:val="32"/>
-        </w:rPr>
-        <w:t xml:space="preserve">………………………of </w:t>
-      </w:r>
-      <w:proofErr w:type="spellStart"/>
-      <w:r>
-        <w:rPr>
-          <w:sz w:val="32"/>
-          <w:szCs w:val="32"/>
-        </w:rPr>
-        <w:t>production</w:t>
-      </w:r>
-      <w:proofErr w:type="spellEnd"/>
+      <w:r>
+        <w:rPr>
+          <w:sz w:val="32"/>
+          <w:szCs w:val="32"/>
+        </w:rPr>
+        <w:t>………………………of production</w:t>
+      </w:r>
     </w:p>
     <w:p>
       <w:pPr>
@@ -489,7 +467,6 @@
         </w:rPr>
         <w:t>…</w:t>
       </w:r>
-      <w:proofErr w:type="spellStart"/>
       <w:r>
         <w:rPr>
           <w:sz w:val="32"/>
@@ -497,29 +474,12 @@
         </w:rPr>
         <w:t>deter</w:t>
       </w:r>
-      <w:proofErr w:type="spellEnd"/>
-      <w:r>
-        <w:rPr>
-          <w:sz w:val="32"/>
-          <w:szCs w:val="32"/>
-        </w:rPr>
-        <w:t>……………..</w:t>
-      </w:r>
-      <w:proofErr w:type="spellStart"/>
-      <w:r>
-        <w:rPr>
-          <w:sz w:val="32"/>
-          <w:szCs w:val="32"/>
-        </w:rPr>
-        <w:t>people</w:t>
-      </w:r>
-      <w:proofErr w:type="spellEnd"/>
-      <w:r>
-        <w:rPr>
-          <w:sz w:val="32"/>
-          <w:szCs w:val="32"/>
-        </w:rPr>
-        <w:t xml:space="preserve"> from travelling </w:t>
+      <w:r>
+        <w:rPr>
+          <w:sz w:val="32"/>
+          <w:szCs w:val="32"/>
+        </w:rPr>
+        <w:t xml:space="preserve">……………..people from travelling </w:t>
       </w:r>
     </w:p>
     <w:p>
@@ -541,7 +501,6 @@
         </w:rPr>
         <w:t>…</w:t>
       </w:r>
-      <w:proofErr w:type="spellStart"/>
       <w:r>
         <w:rPr>
           <w:sz w:val="32"/>
@@ -549,23 +508,13 @@
         </w:rPr>
         <w:t>stoppage</w:t>
       </w:r>
-      <w:proofErr w:type="spellEnd"/>
-      <w:r>
-        <w:rPr>
-          <w:sz w:val="32"/>
-          <w:szCs w:val="32"/>
-        </w:rPr>
-        <w:t xml:space="preserve">……………………..in </w:t>
-      </w:r>
-      <w:proofErr w:type="spellStart"/>
-      <w:r>
-        <w:rPr>
-          <w:sz w:val="32"/>
-          <w:szCs w:val="32"/>
-        </w:rPr>
-        <w:t>sales</w:t>
-      </w:r>
-      <w:proofErr w:type="spellEnd"/>
+      <w:r>
+        <w:rPr>
+          <w:sz w:val="32"/>
+          <w:szCs w:val="32"/>
+        </w:rPr>
+        <w:t>……………………..in sales</w:t>
+      </w:r>
     </w:p>
     <w:p>
       <w:pPr>
@@ -661,6 +610,13 @@
           <w:szCs w:val="32"/>
         </w:rPr>
         <w:t>…</w:t>
+      </w:r>
+      <w:r>
+        <w:rPr>
+          <w:sz w:val="32"/>
+          <w:szCs w:val="32"/>
+        </w:rPr>
+        <w:t>cut-throat</w:t>
       </w:r>
       <w:bookmarkStart w:id="0" w:name="_GoBack"/>
       <w:bookmarkEnd w:id="0"/>
@@ -676,17 +632,8 @@
           <w:sz w:val="32"/>
           <w:szCs w:val="32"/>
         </w:rPr>
-        <w:t>……………………….</w:t>
-      </w:r>
-      <w:proofErr w:type="spellStart"/>
-      <w:r>
-        <w:rPr>
-          <w:sz w:val="32"/>
-          <w:szCs w:val="32"/>
-        </w:rPr>
-        <w:t>competition</w:t>
-      </w:r>
-      <w:proofErr w:type="spellEnd"/>
+        <w:t>……………………….competition</w:t>
+      </w:r>
     </w:p>
     <w:p>
       <w:pPr>
@@ -747,7 +694,6 @@
         </w:rPr>
         <w:t>People are and will be forced to…</w:t>
       </w:r>
-      <w:proofErr w:type="spellStart"/>
       <w:r>
         <w:rPr>
           <w:sz w:val="32"/>
@@ -756,7 +702,6 @@
         </w:rPr>
         <w:t>furloough</w:t>
       </w:r>
-      <w:proofErr w:type="spellEnd"/>
       <w:r>
         <w:rPr>
           <w:sz w:val="32"/>
@@ -823,7 +768,6 @@
         </w:rPr>
         <w:t>…</w:t>
       </w:r>
-      <w:proofErr w:type="spellStart"/>
       <w:r>
         <w:rPr>
           <w:sz w:val="32"/>
@@ -831,23 +775,13 @@
         </w:rPr>
         <w:t>strive</w:t>
       </w:r>
-      <w:proofErr w:type="spellEnd"/>
-      <w:r>
-        <w:rPr>
-          <w:sz w:val="32"/>
-          <w:szCs w:val="32"/>
-        </w:rPr>
-        <w:t xml:space="preserve">……………………for </w:t>
-      </w:r>
-      <w:proofErr w:type="spellStart"/>
-      <w:r>
-        <w:rPr>
-          <w:sz w:val="32"/>
-          <w:szCs w:val="32"/>
-        </w:rPr>
-        <w:t>clients</w:t>
-      </w:r>
-      <w:proofErr w:type="spellEnd"/>
+      <w:r>
+        <w:rPr>
+          <w:sz w:val="32"/>
+          <w:szCs w:val="32"/>
+        </w:rPr>
+        <w:t>……………………for clients</w:t>
+      </w:r>
     </w:p>
     <w:p>
       <w:pPr>
@@ -868,7 +802,6 @@
         </w:rPr>
         <w:t>…</w:t>
       </w:r>
-      <w:proofErr w:type="spellStart"/>
       <w:r>
         <w:rPr>
           <w:sz w:val="32"/>
@@ -876,39 +809,13 @@
         </w:rPr>
         <w:t>curb</w:t>
       </w:r>
-      <w:proofErr w:type="spellEnd"/>
-      <w:r>
-        <w:rPr>
-          <w:sz w:val="32"/>
-          <w:szCs w:val="32"/>
-        </w:rPr>
-        <w:t>…………………..</w:t>
-      </w:r>
-      <w:proofErr w:type="spellStart"/>
-      <w:r>
-        <w:rPr>
-          <w:sz w:val="32"/>
-          <w:szCs w:val="32"/>
-        </w:rPr>
-        <w:t>economic</w:t>
-      </w:r>
-      <w:proofErr w:type="spellEnd"/>
-      <w:r>
-        <w:rPr>
-          <w:sz w:val="32"/>
-          <w:szCs w:val="32"/>
-        </w:rPr>
-        <w:t xml:space="preserve"> </w:t>
-      </w:r>
-      <w:proofErr w:type="spellStart"/>
-      <w:r>
-        <w:rPr>
-          <w:sz w:val="32"/>
-          <w:szCs w:val="32"/>
-        </w:rPr>
-        <w:t>growth</w:t>
-      </w:r>
-      <w:proofErr w:type="spellEnd"/>
+      <w:r>
+        <w:rPr>
+          <w:sz w:val="32"/>
+          <w:szCs w:val="32"/>
+        </w:rPr>
+        <w:t>…………………..economic growth</w:t>
+      </w:r>
     </w:p>
     <w:p>
       <w:pPr>
@@ -929,54 +836,20 @@
         </w:rPr>
         <w:t>…</w:t>
       </w:r>
-      <w:proofErr w:type="spellStart"/>
-      <w:r>
-        <w:rPr>
-          <w:sz w:val="32"/>
-          <w:szCs w:val="32"/>
-        </w:rPr>
-        <w:t>grapple</w:t>
-      </w:r>
-      <w:proofErr w:type="spellEnd"/>
-      <w:r>
-        <w:rPr>
-          <w:sz w:val="32"/>
-          <w:szCs w:val="32"/>
-        </w:rPr>
-        <w:t xml:space="preserve"> with</w:t>
-      </w:r>
-      <w:r>
-        <w:rPr>
-          <w:sz w:val="32"/>
-          <w:szCs w:val="32"/>
-        </w:rPr>
-        <w:t>…………………..</w:t>
-      </w:r>
-      <w:proofErr w:type="spellStart"/>
-      <w:r>
-        <w:rPr>
-          <w:sz w:val="32"/>
-          <w:szCs w:val="32"/>
-        </w:rPr>
-        <w:t>low</w:t>
-      </w:r>
-      <w:proofErr w:type="spellEnd"/>
-      <w:r>
-        <w:rPr>
-          <w:sz w:val="32"/>
-          <w:szCs w:val="32"/>
-        </w:rPr>
-        <w:t xml:space="preserve"> </w:t>
-      </w:r>
-      <w:proofErr w:type="spellStart"/>
-      <w:r>
-        <w:rPr>
-          <w:sz w:val="32"/>
-          <w:szCs w:val="32"/>
-        </w:rPr>
-        <w:t>demand</w:t>
-      </w:r>
-      <w:proofErr w:type="spellEnd"/>
+      <w:r>
+        <w:rPr>
+          <w:sz w:val="32"/>
+          <w:szCs w:val="32"/>
+        </w:rPr>
+        <w:t>grapple with</w:t>
+      </w:r>
+      <w:r>
+        <w:rPr>
+          <w:sz w:val="32"/>
+          <w:szCs w:val="32"/>
+        </w:rPr>
+        <w:t>…………………..low demand</w:t>
+      </w:r>
     </w:p>
     <w:sectPr>
       <w:pgSz w:w="11906" w:h="16838"/>

</xml_diff>

<commit_message>
lesson 316 - Thursday
</commit_message>
<xml_diff>
--- a/english_via_skype/solutions/doc/lesson_314_Economic consequences_edit.docx
+++ b/english_via_skype/solutions/doc/lesson_314_Economic consequences_edit.docx
@@ -231,6 +231,7 @@
         </w:rPr>
         <w:t>…</w:t>
       </w:r>
+      <w:proofErr w:type="spellStart"/>
       <w:r>
         <w:rPr>
           <w:sz w:val="32"/>
@@ -238,13 +239,23 @@
         </w:rPr>
         <w:t>ramping</w:t>
       </w:r>
-      <w:r>
-        <w:rPr>
-          <w:sz w:val="32"/>
-          <w:szCs w:val="32"/>
-        </w:rPr>
-        <w:t>…………………………inflation</w:t>
-      </w:r>
+      <w:proofErr w:type="spellEnd"/>
+      <w:r>
+        <w:rPr>
+          <w:sz w:val="32"/>
+          <w:szCs w:val="32"/>
+        </w:rPr>
+        <w:t>…………………………</w:t>
+      </w:r>
+      <w:proofErr w:type="spellStart"/>
+      <w:r>
+        <w:rPr>
+          <w:sz w:val="32"/>
+          <w:szCs w:val="32"/>
+        </w:rPr>
+        <w:t>inflation</w:t>
+      </w:r>
+      <w:proofErr w:type="spellEnd"/>
     </w:p>
     <w:p>
       <w:pPr>
@@ -265,6 +276,7 @@
         </w:rPr>
         <w:t>…</w:t>
       </w:r>
+      <w:proofErr w:type="spellStart"/>
       <w:r>
         <w:rPr>
           <w:sz w:val="32"/>
@@ -272,13 +284,23 @@
         </w:rPr>
         <w:t>slowdown</w:t>
       </w:r>
-      <w:r>
-        <w:rPr>
-          <w:sz w:val="32"/>
-          <w:szCs w:val="32"/>
-        </w:rPr>
-        <w:t>………………………of production</w:t>
-      </w:r>
+      <w:proofErr w:type="spellEnd"/>
+      <w:r>
+        <w:rPr>
+          <w:sz w:val="32"/>
+          <w:szCs w:val="32"/>
+        </w:rPr>
+        <w:t xml:space="preserve">………………………of </w:t>
+      </w:r>
+      <w:proofErr w:type="spellStart"/>
+      <w:r>
+        <w:rPr>
+          <w:sz w:val="32"/>
+          <w:szCs w:val="32"/>
+        </w:rPr>
+        <w:t>production</w:t>
+      </w:r>
+      <w:proofErr w:type="spellEnd"/>
     </w:p>
     <w:p>
       <w:pPr>
@@ -467,6 +489,7 @@
         </w:rPr>
         <w:t>…</w:t>
       </w:r>
+      <w:proofErr w:type="spellStart"/>
       <w:r>
         <w:rPr>
           <w:sz w:val="32"/>
@@ -474,12 +497,29 @@
         </w:rPr>
         <w:t>deter</w:t>
       </w:r>
-      <w:r>
-        <w:rPr>
-          <w:sz w:val="32"/>
-          <w:szCs w:val="32"/>
-        </w:rPr>
-        <w:t xml:space="preserve">……………..people from travelling </w:t>
+      <w:proofErr w:type="spellEnd"/>
+      <w:r>
+        <w:rPr>
+          <w:sz w:val="32"/>
+          <w:szCs w:val="32"/>
+        </w:rPr>
+        <w:t>……………..</w:t>
+      </w:r>
+      <w:proofErr w:type="spellStart"/>
+      <w:r>
+        <w:rPr>
+          <w:sz w:val="32"/>
+          <w:szCs w:val="32"/>
+        </w:rPr>
+        <w:t>people</w:t>
+      </w:r>
+      <w:proofErr w:type="spellEnd"/>
+      <w:r>
+        <w:rPr>
+          <w:sz w:val="32"/>
+          <w:szCs w:val="32"/>
+        </w:rPr>
+        <w:t xml:space="preserve"> from travelling </w:t>
       </w:r>
     </w:p>
     <w:p>
@@ -501,6 +541,7 @@
         </w:rPr>
         <w:t>…</w:t>
       </w:r>
+      <w:proofErr w:type="spellStart"/>
       <w:r>
         <w:rPr>
           <w:sz w:val="32"/>
@@ -508,13 +549,23 @@
         </w:rPr>
         <w:t>stoppage</w:t>
       </w:r>
-      <w:r>
-        <w:rPr>
-          <w:sz w:val="32"/>
-          <w:szCs w:val="32"/>
-        </w:rPr>
-        <w:t>……………………..in sales</w:t>
-      </w:r>
+      <w:proofErr w:type="spellEnd"/>
+      <w:r>
+        <w:rPr>
+          <w:sz w:val="32"/>
+          <w:szCs w:val="32"/>
+        </w:rPr>
+        <w:t xml:space="preserve">……………………..in </w:t>
+      </w:r>
+      <w:proofErr w:type="spellStart"/>
+      <w:r>
+        <w:rPr>
+          <w:sz w:val="32"/>
+          <w:szCs w:val="32"/>
+        </w:rPr>
+        <w:t>sales</w:t>
+      </w:r>
+      <w:proofErr w:type="spellEnd"/>
     </w:p>
     <w:p>
       <w:pPr>
@@ -611,12 +662,105 @@
         </w:rPr>
         <w:t>…</w:t>
       </w:r>
+      <w:proofErr w:type="spellStart"/>
       <w:r>
         <w:rPr>
           <w:sz w:val="32"/>
           <w:szCs w:val="32"/>
         </w:rPr>
         <w:t>cut-throat</w:t>
+      </w:r>
+      <w:proofErr w:type="spellEnd"/>
+      <w:r>
+        <w:rPr>
+          <w:sz w:val="32"/>
+          <w:szCs w:val="32"/>
+        </w:rPr>
+        <w:t xml:space="preserve"> </w:t>
+      </w:r>
+      <w:r>
+        <w:rPr>
+          <w:sz w:val="32"/>
+          <w:szCs w:val="32"/>
+        </w:rPr>
+        <w:t>……………………….</w:t>
+      </w:r>
+      <w:proofErr w:type="spellStart"/>
+      <w:r>
+        <w:rPr>
+          <w:sz w:val="32"/>
+          <w:szCs w:val="32"/>
+        </w:rPr>
+        <w:t>competition</w:t>
+      </w:r>
+      <w:proofErr w:type="spellEnd"/>
+    </w:p>
+    <w:p>
+      <w:pPr>
+        <w:pStyle w:val="Akapitzlist"/>
+        <w:numPr>
+          <w:ilvl w:val="0"/>
+          <w:numId w:val="1"/>
+        </w:numPr>
+        <w:rPr>
+          <w:sz w:val="32"/>
+          <w:szCs w:val="32"/>
+          <w:lang w:val="en-US"/>
+        </w:rPr>
+      </w:pPr>
+      <w:r>
+        <w:rPr>
+          <w:sz w:val="32"/>
+          <w:szCs w:val="32"/>
+          <w:lang w:val="en-US"/>
+        </w:rPr>
+        <w:t>Companies will find themselves on the …</w:t>
+      </w:r>
+      <w:r>
+        <w:rPr>
+          <w:sz w:val="32"/>
+          <w:szCs w:val="32"/>
+          <w:lang w:val="en-US"/>
+        </w:rPr>
+        <w:t>brink</w:t>
+      </w:r>
+      <w:r>
+        <w:rPr>
+          <w:sz w:val="32"/>
+          <w:szCs w:val="32"/>
+          <w:lang w:val="en-US"/>
+        </w:rPr>
+        <w:t>………………..of collapse</w:t>
+      </w:r>
+    </w:p>
+    <w:p>
+      <w:pPr>
+        <w:pStyle w:val="Akapitzlist"/>
+        <w:numPr>
+          <w:ilvl w:val="0"/>
+          <w:numId w:val="1"/>
+        </w:numPr>
+        <w:rPr>
+          <w:sz w:val="32"/>
+          <w:szCs w:val="32"/>
+          <w:lang w:val="en-US"/>
+        </w:rPr>
+      </w:pPr>
+      <w:r>
+        <w:rPr>
+          <w:sz w:val="32"/>
+          <w:szCs w:val="32"/>
+          <w:lang w:val="en-US"/>
+        </w:rPr>
+        <w:t>People are and will be forced to…</w:t>
+      </w:r>
+      <w:r>
+        <w:rPr>
+          <w:sz w:val="32"/>
+          <w:szCs w:val="32"/>
+          <w:lang w:val="en-US"/>
+        </w:rPr>
+        <w:t>furlo</w:t>
       </w:r>
       <w:bookmarkStart w:id="0" w:name="_GoBack"/>
       <w:bookmarkEnd w:id="0"/>
@@ -624,232 +768,230 @@
         <w:rPr>
           <w:sz w:val="32"/>
           <w:szCs w:val="32"/>
+          <w:lang w:val="en-US"/>
+        </w:rPr>
+        <w:t>ugh</w:t>
+      </w:r>
+      <w:r>
+        <w:rPr>
+          <w:sz w:val="32"/>
+          <w:szCs w:val="32"/>
+          <w:lang w:val="en-US"/>
+        </w:rPr>
+        <w:t>…………………..</w:t>
+      </w:r>
+    </w:p>
+    <w:p>
+      <w:pPr>
+        <w:pStyle w:val="Akapitzlist"/>
+        <w:numPr>
+          <w:ilvl w:val="0"/>
+          <w:numId w:val="1"/>
+        </w:numPr>
+        <w:rPr>
+          <w:sz w:val="32"/>
+          <w:szCs w:val="32"/>
+          <w:lang w:val="en-US"/>
+        </w:rPr>
+      </w:pPr>
+      <w:r>
+        <w:rPr>
+          <w:sz w:val="32"/>
+          <w:szCs w:val="32"/>
+          <w:lang w:val="en-US"/>
+        </w:rPr>
+        <w:t>Everybody will feel the …</w:t>
+      </w:r>
+      <w:r>
+        <w:rPr>
+          <w:sz w:val="32"/>
+          <w:szCs w:val="32"/>
+          <w:lang w:val="en-US"/>
+        </w:rPr>
+        <w:t>pinch</w:t>
+      </w:r>
+      <w:r>
+        <w:rPr>
+          <w:sz w:val="32"/>
+          <w:szCs w:val="32"/>
+          <w:lang w:val="en-US"/>
+        </w:rPr>
+        <w:t>…………………..</w:t>
+      </w:r>
+    </w:p>
+    <w:p>
+      <w:pPr>
+        <w:pStyle w:val="Akapitzlist"/>
+        <w:numPr>
+          <w:ilvl w:val="0"/>
+          <w:numId w:val="1"/>
+        </w:numPr>
+        <w:rPr>
+          <w:sz w:val="32"/>
+          <w:szCs w:val="32"/>
+        </w:rPr>
+      </w:pPr>
+      <w:r>
+        <w:rPr>
+          <w:sz w:val="32"/>
+          <w:szCs w:val="32"/>
+        </w:rPr>
+        <w:t>…</w:t>
+      </w:r>
+      <w:proofErr w:type="spellStart"/>
+      <w:r>
+        <w:rPr>
+          <w:sz w:val="32"/>
+          <w:szCs w:val="32"/>
+        </w:rPr>
+        <w:t>strive</w:t>
+      </w:r>
+      <w:proofErr w:type="spellEnd"/>
+      <w:r>
+        <w:rPr>
+          <w:sz w:val="32"/>
+          <w:szCs w:val="32"/>
+        </w:rPr>
+        <w:t xml:space="preserve">……………………for </w:t>
+      </w:r>
+      <w:proofErr w:type="spellStart"/>
+      <w:r>
+        <w:rPr>
+          <w:sz w:val="32"/>
+          <w:szCs w:val="32"/>
+        </w:rPr>
+        <w:t>clients</w:t>
+      </w:r>
+      <w:proofErr w:type="spellEnd"/>
+    </w:p>
+    <w:p>
+      <w:pPr>
+        <w:pStyle w:val="Akapitzlist"/>
+        <w:numPr>
+          <w:ilvl w:val="0"/>
+          <w:numId w:val="1"/>
+        </w:numPr>
+        <w:rPr>
+          <w:sz w:val="32"/>
+          <w:szCs w:val="32"/>
+        </w:rPr>
+      </w:pPr>
+      <w:r>
+        <w:rPr>
+          <w:sz w:val="32"/>
+          <w:szCs w:val="32"/>
+        </w:rPr>
+        <w:t>…</w:t>
+      </w:r>
+      <w:proofErr w:type="spellStart"/>
+      <w:r>
+        <w:rPr>
+          <w:sz w:val="32"/>
+          <w:szCs w:val="32"/>
+        </w:rPr>
+        <w:t>curb</w:t>
+      </w:r>
+      <w:proofErr w:type="spellEnd"/>
+      <w:r>
+        <w:rPr>
+          <w:sz w:val="32"/>
+          <w:szCs w:val="32"/>
+        </w:rPr>
+        <w:t>…………………..</w:t>
+      </w:r>
+      <w:proofErr w:type="spellStart"/>
+      <w:r>
+        <w:rPr>
+          <w:sz w:val="32"/>
+          <w:szCs w:val="32"/>
+        </w:rPr>
+        <w:t>economic</w:t>
+      </w:r>
+      <w:proofErr w:type="spellEnd"/>
+      <w:r>
+        <w:rPr>
+          <w:sz w:val="32"/>
+          <w:szCs w:val="32"/>
         </w:rPr>
         <w:t xml:space="preserve"> </w:t>
       </w:r>
-      <w:r>
-        <w:rPr>
-          <w:sz w:val="32"/>
-          <w:szCs w:val="32"/>
-        </w:rPr>
-        <w:t>……………………….competition</w:t>
-      </w:r>
-    </w:p>
-    <w:p>
-      <w:pPr>
-        <w:pStyle w:val="Akapitzlist"/>
-        <w:numPr>
-          <w:ilvl w:val="0"/>
-          <w:numId w:val="1"/>
-        </w:numPr>
-        <w:rPr>
-          <w:sz w:val="32"/>
-          <w:szCs w:val="32"/>
-          <w:lang w:val="en-US"/>
-        </w:rPr>
-      </w:pPr>
-      <w:r>
-        <w:rPr>
-          <w:sz w:val="32"/>
-          <w:szCs w:val="32"/>
-          <w:lang w:val="en-US"/>
-        </w:rPr>
-        <w:t>Companies will find themselves on the …</w:t>
-      </w:r>
-      <w:r>
-        <w:rPr>
-          <w:sz w:val="32"/>
-          <w:szCs w:val="32"/>
-          <w:lang w:val="en-US"/>
-        </w:rPr>
-        <w:t>brink</w:t>
-      </w:r>
-      <w:r>
-        <w:rPr>
-          <w:sz w:val="32"/>
-          <w:szCs w:val="32"/>
-          <w:lang w:val="en-US"/>
-        </w:rPr>
-        <w:t>………………..of collapse</w:t>
-      </w:r>
-    </w:p>
-    <w:p>
-      <w:pPr>
-        <w:pStyle w:val="Akapitzlist"/>
-        <w:numPr>
-          <w:ilvl w:val="0"/>
-          <w:numId w:val="1"/>
-        </w:numPr>
-        <w:rPr>
-          <w:sz w:val="32"/>
-          <w:szCs w:val="32"/>
-          <w:lang w:val="en-US"/>
-        </w:rPr>
-      </w:pPr>
-      <w:r>
-        <w:rPr>
-          <w:sz w:val="32"/>
-          <w:szCs w:val="32"/>
-          <w:lang w:val="en-US"/>
-        </w:rPr>
-        <w:t>People are and will be forced to…</w:t>
-      </w:r>
-      <w:r>
-        <w:rPr>
-          <w:sz w:val="32"/>
-          <w:szCs w:val="32"/>
-          <w:lang w:val="en-US"/>
-        </w:rPr>
-        <w:t>furloough</w:t>
-      </w:r>
-      <w:r>
-        <w:rPr>
-          <w:sz w:val="32"/>
-          <w:szCs w:val="32"/>
-          <w:lang w:val="en-US"/>
+      <w:proofErr w:type="spellStart"/>
+      <w:r>
+        <w:rPr>
+          <w:sz w:val="32"/>
+          <w:szCs w:val="32"/>
+        </w:rPr>
+        <w:t>growth</w:t>
+      </w:r>
+      <w:proofErr w:type="spellEnd"/>
+    </w:p>
+    <w:p>
+      <w:pPr>
+        <w:pStyle w:val="Akapitzlist"/>
+        <w:numPr>
+          <w:ilvl w:val="0"/>
+          <w:numId w:val="1"/>
+        </w:numPr>
+        <w:rPr>
+          <w:sz w:val="32"/>
+          <w:szCs w:val="32"/>
+        </w:rPr>
+      </w:pPr>
+      <w:r>
+        <w:rPr>
+          <w:sz w:val="32"/>
+          <w:szCs w:val="32"/>
+        </w:rPr>
+        <w:t>…</w:t>
+      </w:r>
+      <w:proofErr w:type="spellStart"/>
+      <w:r>
+        <w:rPr>
+          <w:sz w:val="32"/>
+          <w:szCs w:val="32"/>
+        </w:rPr>
+        <w:t>grapple</w:t>
+      </w:r>
+      <w:proofErr w:type="spellEnd"/>
+      <w:r>
+        <w:rPr>
+          <w:sz w:val="32"/>
+          <w:szCs w:val="32"/>
+        </w:rPr>
+        <w:t xml:space="preserve"> with</w:t>
+      </w:r>
+      <w:r>
+        <w:rPr>
+          <w:sz w:val="32"/>
+          <w:szCs w:val="32"/>
         </w:rPr>
         <w:t>…………………..</w:t>
       </w:r>
-    </w:p>
-    <w:p>
-      <w:pPr>
-        <w:pStyle w:val="Akapitzlist"/>
-        <w:numPr>
-          <w:ilvl w:val="0"/>
-          <w:numId w:val="1"/>
-        </w:numPr>
-        <w:rPr>
-          <w:sz w:val="32"/>
-          <w:szCs w:val="32"/>
-          <w:lang w:val="en-US"/>
-        </w:rPr>
-      </w:pPr>
-      <w:r>
-        <w:rPr>
-          <w:sz w:val="32"/>
-          <w:szCs w:val="32"/>
-          <w:lang w:val="en-US"/>
-        </w:rPr>
-        <w:t>Everybody will feel the …</w:t>
-      </w:r>
-      <w:r>
-        <w:rPr>
-          <w:sz w:val="32"/>
-          <w:szCs w:val="32"/>
-          <w:lang w:val="en-US"/>
-        </w:rPr>
-        <w:t>pinch</w:t>
-      </w:r>
-      <w:r>
-        <w:rPr>
-          <w:sz w:val="32"/>
-          <w:szCs w:val="32"/>
-          <w:lang w:val="en-US"/>
-        </w:rPr>
-        <w:t>…………………..</w:t>
-      </w:r>
-    </w:p>
-    <w:p>
-      <w:pPr>
-        <w:pStyle w:val="Akapitzlist"/>
-        <w:numPr>
-          <w:ilvl w:val="0"/>
-          <w:numId w:val="1"/>
-        </w:numPr>
-        <w:rPr>
-          <w:sz w:val="32"/>
-          <w:szCs w:val="32"/>
-        </w:rPr>
-      </w:pPr>
-      <w:r>
-        <w:rPr>
-          <w:sz w:val="32"/>
-          <w:szCs w:val="32"/>
-        </w:rPr>
-        <w:t>…</w:t>
-      </w:r>
-      <w:r>
-        <w:rPr>
-          <w:sz w:val="32"/>
-          <w:szCs w:val="32"/>
-        </w:rPr>
-        <w:t>strive</w:t>
-      </w:r>
-      <w:r>
-        <w:rPr>
-          <w:sz w:val="32"/>
-          <w:szCs w:val="32"/>
-        </w:rPr>
-        <w:t>……………………for clients</w:t>
-      </w:r>
-    </w:p>
-    <w:p>
-      <w:pPr>
-        <w:pStyle w:val="Akapitzlist"/>
-        <w:numPr>
-          <w:ilvl w:val="0"/>
-          <w:numId w:val="1"/>
-        </w:numPr>
-        <w:rPr>
-          <w:sz w:val="32"/>
-          <w:szCs w:val="32"/>
-        </w:rPr>
-      </w:pPr>
-      <w:r>
-        <w:rPr>
-          <w:sz w:val="32"/>
-          <w:szCs w:val="32"/>
-        </w:rPr>
-        <w:t>…</w:t>
-      </w:r>
-      <w:r>
-        <w:rPr>
-          <w:sz w:val="32"/>
-          <w:szCs w:val="32"/>
-        </w:rPr>
-        <w:t>curb</w:t>
-      </w:r>
-      <w:r>
-        <w:rPr>
-          <w:sz w:val="32"/>
-          <w:szCs w:val="32"/>
-        </w:rPr>
-        <w:t>…………………..economic growth</w:t>
-      </w:r>
-    </w:p>
-    <w:p>
-      <w:pPr>
-        <w:pStyle w:val="Akapitzlist"/>
-        <w:numPr>
-          <w:ilvl w:val="0"/>
-          <w:numId w:val="1"/>
-        </w:numPr>
-        <w:rPr>
-          <w:sz w:val="32"/>
-          <w:szCs w:val="32"/>
-        </w:rPr>
-      </w:pPr>
-      <w:r>
-        <w:rPr>
-          <w:sz w:val="32"/>
-          <w:szCs w:val="32"/>
-        </w:rPr>
-        <w:t>…</w:t>
-      </w:r>
-      <w:r>
-        <w:rPr>
-          <w:sz w:val="32"/>
-          <w:szCs w:val="32"/>
-        </w:rPr>
-        <w:t>grapple with</w:t>
-      </w:r>
-      <w:r>
-        <w:rPr>
-          <w:sz w:val="32"/>
-          <w:szCs w:val="32"/>
-        </w:rPr>
-        <w:t>…………………..low demand</w:t>
-      </w:r>
+      <w:proofErr w:type="spellStart"/>
+      <w:r>
+        <w:rPr>
+          <w:sz w:val="32"/>
+          <w:szCs w:val="32"/>
+        </w:rPr>
+        <w:t>low</w:t>
+      </w:r>
+      <w:proofErr w:type="spellEnd"/>
+      <w:r>
+        <w:rPr>
+          <w:sz w:val="32"/>
+          <w:szCs w:val="32"/>
+        </w:rPr>
+        <w:t xml:space="preserve"> </w:t>
+      </w:r>
+      <w:proofErr w:type="spellStart"/>
+      <w:r>
+        <w:rPr>
+          <w:sz w:val="32"/>
+          <w:szCs w:val="32"/>
+        </w:rPr>
+        <w:t>demand</w:t>
+      </w:r>
+      <w:proofErr w:type="spellEnd"/>
     </w:p>
     <w:sectPr>
       <w:pgSz w:w="11906" w:h="16838"/>

</xml_diff>